<commit_message>
update the preliminary report
</commit_message>
<xml_diff>
--- a/docs/软件工程项目前期报告（光宗耀组）.docx
+++ b/docs/软件工程项目前期报告（光宗耀组）.docx
@@ -317,7 +317,238 @@
           <w:sz w:val="24"/>
           <w:szCs w:val="24"/>
         </w:rPr>
-        <w:t>界面简述：</w:t>
+        <w:t>界</w:t>
+      </w:r>
+      <w:r>
+        <w:rPr>
+          <w:rFonts w:hint="eastAsia"/>
+          <w:b/>
+          <w:sz w:val="24"/>
+          <w:szCs w:val="24"/>
+        </w:rPr>
+        <w:t>面简述：</w:t>
+      </w:r>
+    </w:p>
+    <w:p>
+      <w:pPr>
+        <w:ind w:firstLine="420"/>
+        <w:rPr>
+          <w:szCs w:val="21"/>
+        </w:rPr>
+      </w:pPr>
+      <w:r>
+        <w:rPr>
+          <w:rFonts w:hint="eastAsia"/>
+          <w:szCs w:val="21"/>
+        </w:rPr>
+        <w:t>用户第一次启动</w:t>
+      </w:r>
+      <w:r>
+        <w:rPr>
+          <w:rFonts w:hint="eastAsia"/>
+          <w:szCs w:val="21"/>
+        </w:rPr>
+        <w:t>app</w:t>
+      </w:r>
+      <w:r>
+        <w:rPr>
+          <w:rFonts w:hint="eastAsia"/>
+          <w:szCs w:val="21"/>
+        </w:rPr>
+        <w:t>时，</w:t>
+      </w:r>
+      <w:r>
+        <w:rPr>
+          <w:rFonts w:hint="eastAsia"/>
+          <w:szCs w:val="21"/>
+        </w:rPr>
+        <w:t>进入引导界面（用</w:t>
+      </w:r>
+      <w:r>
+        <w:rPr>
+          <w:rFonts w:hint="eastAsia"/>
+          <w:szCs w:val="21"/>
+        </w:rPr>
+        <w:t>3~4</w:t>
+      </w:r>
+      <w:r>
+        <w:rPr>
+          <w:rFonts w:hint="eastAsia"/>
+          <w:szCs w:val="21"/>
+        </w:rPr>
+        <w:t>张图告知用户如何正确使用，首次打开才会</w:t>
+      </w:r>
+      <w:r>
+        <w:rPr>
+          <w:rFonts w:hint="eastAsia"/>
+          <w:szCs w:val="21"/>
+        </w:rPr>
+        <w:t>显示），然后进入首页</w:t>
+      </w:r>
+      <w:r>
+        <w:rPr>
+          <w:rFonts w:hint="eastAsia"/>
+          <w:szCs w:val="21"/>
+        </w:rPr>
+        <w:t>。</w:t>
+      </w:r>
+    </w:p>
+    <w:p>
+      <w:pPr>
+        <w:ind w:firstLine="420"/>
+        <w:rPr>
+          <w:szCs w:val="21"/>
+        </w:rPr>
+      </w:pPr>
+      <w:r>
+        <w:rPr>
+          <w:rFonts w:hint="eastAsia"/>
+          <w:szCs w:val="21"/>
+        </w:rPr>
+        <w:t>首页有进入演奏模式（自由演奏、跟谱演奏）的入口</w:t>
+      </w:r>
+      <w:r>
+        <w:rPr>
+          <w:rFonts w:hint="eastAsia"/>
+          <w:szCs w:val="21"/>
+        </w:rPr>
+        <w:t>；可以进入设置页面，更改乐器等设置；查看历史记录页面，可以试听之前保存下来的弹奏音乐；还有关于等</w:t>
+      </w:r>
+      <w:r>
+        <w:rPr>
+          <w:rFonts w:hint="eastAsia"/>
+          <w:szCs w:val="21"/>
+        </w:rPr>
+        <w:t>辅助页面。</w:t>
+      </w:r>
+    </w:p>
+    <w:p>
+      <w:pPr>
+        <w:ind w:firstLine="420"/>
+        <w:rPr>
+          <w:rFonts w:hint="eastAsia"/>
+          <w:szCs w:val="21"/>
+        </w:rPr>
+      </w:pPr>
+      <w:r>
+        <w:rPr>
+          <w:rFonts w:hint="eastAsia"/>
+          <w:szCs w:val="21"/>
+        </w:rPr>
+        <w:t>进入演奏模式，会先有一个对图纸（用户手绘或</w:t>
+      </w:r>
+      <w:r>
+        <w:rPr>
+          <w:rFonts w:hint="eastAsia"/>
+          <w:szCs w:val="21"/>
+        </w:rPr>
+        <w:t>提供文档打印）位置定标、校准、选择琴键数目的过程</w:t>
+      </w:r>
+      <w:r>
+        <w:rPr>
+          <w:rFonts w:hint="eastAsia"/>
+          <w:szCs w:val="21"/>
+        </w:rPr>
+        <w:t>；</w:t>
+      </w:r>
+      <w:r>
+        <w:rPr>
+          <w:rFonts w:hint="eastAsia"/>
+          <w:szCs w:val="21"/>
+        </w:rPr>
+        <w:t>然后是初始化步骤，需要把手机</w:t>
+      </w:r>
+      <w:r>
+        <w:rPr>
+          <w:rFonts w:hint="eastAsia"/>
+          <w:szCs w:val="21"/>
+        </w:rPr>
+        <w:t>放在一旁，可采取语音提示来提醒用户位置远近、手机角度高低的情况</w:t>
+      </w:r>
+      <w:r>
+        <w:rPr>
+          <w:rFonts w:hint="eastAsia"/>
+          <w:szCs w:val="21"/>
+        </w:rPr>
+        <w:t>；初始化</w:t>
+      </w:r>
+      <w:r>
+        <w:rPr>
+          <w:rFonts w:hint="eastAsia"/>
+          <w:szCs w:val="21"/>
+        </w:rPr>
+        <w:t>完成后，则可开始自由演奏</w:t>
+      </w:r>
+      <w:r>
+        <w:rPr>
+          <w:rFonts w:hint="eastAsia"/>
+          <w:szCs w:val="21"/>
+        </w:rPr>
+        <w:t>。</w:t>
+      </w:r>
+      <w:r>
+        <w:rPr>
+          <w:rFonts w:hint="eastAsia"/>
+          <w:szCs w:val="21"/>
+        </w:rPr>
+        <w:t>演奏时除播放声音外，自由演奏则显示仿真钢琴，同步显示用户按下琴键的情况</w:t>
+      </w:r>
+      <w:r>
+        <w:rPr>
+          <w:rFonts w:hint="eastAsia"/>
+          <w:szCs w:val="21"/>
+        </w:rPr>
+        <w:t>；</w:t>
+      </w:r>
+      <w:r>
+        <w:rPr>
+          <w:rFonts w:hint="eastAsia"/>
+          <w:szCs w:val="21"/>
+        </w:rPr>
+        <w:t>跟谱演奏时界面可滚动所选曲目的五线谱（或简谱），演奏完根据用户演奏的情况给出评价（待定）</w:t>
+      </w:r>
+      <w:r>
+        <w:rPr>
+          <w:rFonts w:hint="eastAsia"/>
+          <w:szCs w:val="21"/>
+        </w:rPr>
+        <w:t>，也可以进行试听并可以选择是否保存下来</w:t>
+      </w:r>
+      <w:r>
+        <w:rPr>
+          <w:rFonts w:hint="eastAsia"/>
+          <w:szCs w:val="21"/>
+        </w:rPr>
+        <w:t>。</w:t>
+      </w:r>
+    </w:p>
+    <w:p>
+      <w:pPr>
+        <w:ind w:firstLine="420"/>
+        <w:rPr>
+          <w:szCs w:val="21"/>
+        </w:rPr>
+      </w:pPr>
+      <w:r>
+        <w:rPr>
+          <w:rFonts w:hint="eastAsia"/>
+          <w:szCs w:val="21"/>
+        </w:rPr>
+        <w:t>另外界面可以遵循</w:t>
+      </w:r>
+      <w:r>
+        <w:rPr>
+          <w:rFonts w:hint="eastAsia"/>
+          <w:szCs w:val="21"/>
+        </w:rPr>
+        <w:t>material design</w:t>
+      </w:r>
+      <w:r>
+        <w:rPr>
+          <w:rFonts w:hint="eastAsia"/>
+          <w:szCs w:val="21"/>
+        </w:rPr>
+        <w:t>风格。</w:t>
       </w:r>
     </w:p>
     <w:p>
@@ -647,6 +878,7 @@
           <w:rFonts w:hint="eastAsia"/>
           <w:szCs w:val="21"/>
         </w:rPr>
+        <w:lastRenderedPageBreak/>
         <w:t>·</w:t>
       </w:r>
       <w:r>
@@ -822,7 +1054,6 @@
           <w:rFonts w:hint="eastAsia"/>
           <w:szCs w:val="21"/>
         </w:rPr>
-        <w:lastRenderedPageBreak/>
         <w:t xml:space="preserve">3.1 </w:t>
       </w:r>
       <w:r>
@@ -1041,6 +1272,562 @@
           <w:szCs w:val="21"/>
         </w:rPr>
         <w:t>ndroid</w:t>
+      </w:r>
+    </w:p>
+    <w:p>
+      <w:pPr>
+        <w:ind w:left="945" w:hangingChars="450" w:hanging="945"/>
+        <w:rPr>
+          <w:szCs w:val="21"/>
+        </w:rPr>
+      </w:pPr>
+    </w:p>
+    <w:p>
+      <w:pPr>
+        <w:ind w:left="1084" w:hangingChars="450" w:hanging="1084"/>
+        <w:rPr>
+          <w:b/>
+          <w:sz w:val="24"/>
+          <w:szCs w:val="24"/>
+        </w:rPr>
+      </w:pPr>
+      <w:r>
+        <w:rPr>
+          <w:rFonts w:hint="eastAsia"/>
+          <w:b/>
+          <w:sz w:val="24"/>
+          <w:szCs w:val="24"/>
+        </w:rPr>
+        <w:t>八、小组成员联系方式</w:t>
+      </w:r>
+    </w:p>
+    <w:p>
+      <w:pPr>
+        <w:ind w:left="945" w:hangingChars="450" w:hanging="945"/>
+        <w:rPr>
+          <w:szCs w:val="21"/>
+        </w:rPr>
+      </w:pPr>
+    </w:p>
+    <w:p>
+      <w:pPr>
+        <w:ind w:left="945" w:hangingChars="450" w:hanging="945"/>
+        <w:rPr>
+          <w:szCs w:val="21"/>
+        </w:rPr>
+      </w:pPr>
+      <w:r>
+        <w:rPr>
+          <w:rFonts w:hint="eastAsia"/>
+          <w:szCs w:val="21"/>
+        </w:rPr>
+        <w:t>组长：胡国盛</w:t>
+      </w:r>
+      <w:r>
+        <w:rPr>
+          <w:rFonts w:hint="eastAsia"/>
+          <w:szCs w:val="21"/>
+        </w:rPr>
+        <w:tab/>
+        <w:t>515030910608</w:t>
+      </w:r>
+      <w:r>
+        <w:rPr>
+          <w:rFonts w:hint="eastAsia"/>
+          <w:szCs w:val="21"/>
+        </w:rPr>
+        <w:tab/>
+        <w:t>18930294649</w:t>
+      </w:r>
+      <w:r>
+        <w:rPr>
+          <w:rFonts w:hint="eastAsia"/>
+          <w:szCs w:val="21"/>
+        </w:rPr>
+        <w:tab/>
+      </w:r>
+      <w:r>
+        <w:rPr>
+          <w:rFonts w:hint="eastAsia"/>
+          <w:szCs w:val="21"/>
+        </w:rPr>
+        <w:tab/>
+      </w:r>
+      <w:hyperlink r:id="rId6" w:history="1">
+        <w:r>
+          <w:rPr>
+            <w:rStyle w:val="a5"/>
+            <w:rFonts w:hint="eastAsia"/>
+            <w:szCs w:val="21"/>
+          </w:rPr>
+          <w:t>mf20080540@126.com</w:t>
+        </w:r>
+      </w:hyperlink>
+    </w:p>
+    <w:p>
+      <w:pPr>
+        <w:ind w:left="945" w:hangingChars="450" w:hanging="945"/>
+        <w:rPr>
+          <w:szCs w:val="21"/>
+        </w:rPr>
+      </w:pPr>
+      <w:r>
+        <w:rPr>
+          <w:rFonts w:hint="eastAsia"/>
+          <w:szCs w:val="21"/>
+        </w:rPr>
+        <w:t>组员：潘宇杰</w:t>
+      </w:r>
+      <w:r>
+        <w:rPr>
+          <w:rFonts w:hint="eastAsia"/>
+          <w:szCs w:val="21"/>
+        </w:rPr>
+        <w:tab/>
+        <w:t>515030910609</w:t>
+      </w:r>
+      <w:r>
+        <w:rPr>
+          <w:rFonts w:hint="eastAsia"/>
+          <w:szCs w:val="21"/>
+        </w:rPr>
+        <w:tab/>
+        <w:t>13564035309</w:t>
+      </w:r>
+      <w:r>
+        <w:rPr>
+          <w:rFonts w:hint="eastAsia"/>
+          <w:szCs w:val="21"/>
+        </w:rPr>
+        <w:tab/>
+      </w:r>
+      <w:r>
+        <w:rPr>
+          <w:rFonts w:hint="eastAsia"/>
+          <w:szCs w:val="21"/>
+        </w:rPr>
+        <w:tab/>
+      </w:r>
+      <w:hyperlink r:id="rId7" w:history="1">
+        <w:r>
+          <w:rPr>
+            <w:rStyle w:val="a5"/>
+            <w:rFonts w:hint="eastAsia"/>
+            <w:szCs w:val="21"/>
+          </w:rPr>
+          <w:t>panyujie97@126.com</w:t>
+        </w:r>
+      </w:hyperlink>
+    </w:p>
+    <w:p>
+      <w:pPr>
+        <w:ind w:left="945" w:hangingChars="450" w:hanging="945"/>
+        <w:rPr>
+          <w:szCs w:val="21"/>
+        </w:rPr>
+      </w:pPr>
+      <w:r>
+        <w:rPr>
+          <w:rFonts w:hint="eastAsia"/>
+          <w:szCs w:val="21"/>
+        </w:rPr>
+        <w:t xml:space="preserve">      </w:t>
+      </w:r>
+      <w:r>
+        <w:rPr>
+          <w:rFonts w:hint="eastAsia"/>
+          <w:szCs w:val="21"/>
+        </w:rPr>
+        <w:t>周奔</w:t>
+      </w:r>
+      <w:r>
+        <w:rPr>
+          <w:rFonts w:hint="eastAsia"/>
+          <w:szCs w:val="21"/>
+        </w:rPr>
+        <w:tab/>
+      </w:r>
+      <w:r>
+        <w:rPr>
+          <w:rFonts w:hint="eastAsia"/>
+          <w:szCs w:val="21"/>
+        </w:rPr>
+        <w:tab/>
+        <w:t>515030910610</w:t>
+      </w:r>
+      <w:r>
+        <w:rPr>
+          <w:rFonts w:hint="eastAsia"/>
+          <w:szCs w:val="21"/>
+        </w:rPr>
+        <w:tab/>
+      </w:r>
+      <w:r>
+        <w:rPr>
+          <w:szCs w:val="21"/>
+        </w:rPr>
+        <w:t>18721122209</w:t>
+      </w:r>
+      <w:r>
+        <w:rPr>
+          <w:rFonts w:hint="eastAsia"/>
+          <w:szCs w:val="21"/>
+        </w:rPr>
+        <w:tab/>
+      </w:r>
+      <w:r>
+        <w:rPr>
+          <w:rFonts w:hint="eastAsia"/>
+          <w:szCs w:val="21"/>
+        </w:rPr>
+        <w:tab/>
+      </w:r>
+      <w:hyperlink r:id="rId8" w:history="1">
+        <w:r>
+          <w:rPr>
+            <w:rStyle w:val="a5"/>
+            <w:szCs w:val="21"/>
+          </w:rPr>
+          <w:t>515030910610@yeah.net</w:t>
+        </w:r>
+      </w:hyperlink>
+    </w:p>
+    <w:p>
+      <w:pPr>
+        <w:ind w:left="945" w:hangingChars="450" w:hanging="945"/>
+        <w:rPr>
+          <w:szCs w:val="21"/>
+        </w:rPr>
+      </w:pPr>
+      <w:r>
+        <w:rPr>
+          <w:rFonts w:hint="eastAsia"/>
+          <w:szCs w:val="21"/>
+        </w:rPr>
+        <w:t xml:space="preserve">      </w:t>
+      </w:r>
+      <w:r>
+        <w:rPr>
+          <w:rFonts w:hint="eastAsia"/>
+          <w:szCs w:val="21"/>
+        </w:rPr>
+        <w:t>汤同辉</w:t>
+      </w:r>
+      <w:r>
+        <w:rPr>
+          <w:rFonts w:hint="eastAsia"/>
+          <w:szCs w:val="21"/>
+        </w:rPr>
+        <w:tab/>
+        <w:t>515030910611</w:t>
+      </w:r>
+      <w:r>
+        <w:rPr>
+          <w:rFonts w:hint="eastAsia"/>
+          <w:szCs w:val="21"/>
+        </w:rPr>
+        <w:tab/>
+      </w:r>
+      <w:r>
+        <w:rPr>
+          <w:szCs w:val="21"/>
+        </w:rPr>
+        <w:t xml:space="preserve">18952383323 </w:t>
+      </w:r>
+      <w:r>
+        <w:rPr>
+          <w:szCs w:val="21"/>
+        </w:rPr>
+        <w:tab/>
+      </w:r>
+      <w:r>
+        <w:rPr>
+          <w:szCs w:val="21"/>
+        </w:rPr>
+        <w:t>408019165@qq.com</w:t>
+      </w:r>
+    </w:p>
+    <w:p>
+      <w:pPr>
+        <w:ind w:left="945" w:hangingChars="450" w:hanging="945"/>
+        <w:rPr>
+          <w:szCs w:val="21"/>
+        </w:rPr>
+      </w:pPr>
+      <w:r>
+        <w:rPr>
+          <w:rFonts w:hint="eastAsia"/>
+          <w:szCs w:val="21"/>
+        </w:rPr>
+        <w:t xml:space="preserve">      </w:t>
+      </w:r>
+      <w:r>
+        <w:rPr>
+          <w:rFonts w:hint="eastAsia"/>
+          <w:szCs w:val="21"/>
+        </w:rPr>
+        <w:t>孙随彬</w:t>
+      </w:r>
+      <w:r>
+        <w:rPr>
+          <w:rFonts w:hint="eastAsia"/>
+          <w:szCs w:val="21"/>
+        </w:rPr>
+        <w:tab/>
+      </w:r>
+      <w:r>
+        <w:rPr>
+          <w:szCs w:val="21"/>
+        </w:rPr>
+        <w:t>515030910615</w:t>
+      </w:r>
+      <w:r>
+        <w:rPr>
+          <w:rFonts w:hint="eastAsia"/>
+          <w:szCs w:val="21"/>
+        </w:rPr>
+        <w:tab/>
+      </w:r>
+      <w:r>
+        <w:rPr>
+          <w:szCs w:val="21"/>
+        </w:rPr>
+        <w:t xml:space="preserve">15105537645 </w:t>
+      </w:r>
+      <w:r>
+        <w:rPr>
+          <w:rFonts w:hint="eastAsia"/>
+          <w:szCs w:val="21"/>
+        </w:rPr>
+        <w:tab/>
+      </w:r>
+      <w:r>
+        <w:rPr>
+          <w:szCs w:val="21"/>
+        </w:rPr>
+        <w:t>sun1998@sjtu.edu.cn</w:t>
+      </w:r>
+    </w:p>
+    <w:p>
+      <w:pPr>
+        <w:ind w:left="945" w:hangingChars="450" w:hanging="945"/>
+        <w:rPr>
+          <w:szCs w:val="21"/>
+        </w:rPr>
+      </w:pPr>
+    </w:p>
+    <w:p>
+      <w:pPr>
+        <w:ind w:left="1084" w:hangingChars="450" w:hanging="1084"/>
+        <w:rPr>
+          <w:b/>
+          <w:sz w:val="24"/>
+          <w:szCs w:val="24"/>
+        </w:rPr>
+      </w:pPr>
+      <w:r>
+        <w:rPr>
+          <w:rFonts w:hint="eastAsia"/>
+          <w:b/>
+          <w:sz w:val="24"/>
+          <w:szCs w:val="24"/>
+        </w:rPr>
+        <w:t>九、小组分工</w:t>
+      </w:r>
+    </w:p>
+    <w:p>
+      <w:pPr>
+        <w:ind w:left="945" w:hangingChars="450" w:hanging="945"/>
+        <w:rPr>
+          <w:szCs w:val="21"/>
+        </w:rPr>
+      </w:pPr>
+    </w:p>
+    <w:p>
+      <w:pPr>
+        <w:ind w:left="945" w:hangingChars="450" w:hanging="945"/>
+        <w:rPr>
+          <w:szCs w:val="21"/>
+        </w:rPr>
+      </w:pPr>
+      <w:r>
+        <w:rPr>
+          <w:rFonts w:hint="eastAsia"/>
+          <w:szCs w:val="21"/>
+        </w:rPr>
+        <w:t>采用</w:t>
+      </w:r>
+      <w:r>
+        <w:rPr>
+          <w:rFonts w:hint="eastAsia"/>
+          <w:szCs w:val="21"/>
+        </w:rPr>
+        <w:t>2.5+2.5</w:t>
+      </w:r>
+      <w:r>
+        <w:rPr>
+          <w:rFonts w:hint="eastAsia"/>
+          <w:szCs w:val="21"/>
+        </w:rPr>
+        <w:t>模式</w:t>
+      </w:r>
+      <w:r>
+        <w:rPr>
+          <w:rFonts w:hint="eastAsia"/>
+          <w:szCs w:val="21"/>
+        </w:rPr>
+        <w:t>，分</w:t>
+      </w:r>
+      <w:r>
+        <w:rPr>
+          <w:rFonts w:hint="eastAsia"/>
+          <w:szCs w:val="21"/>
+        </w:rPr>
+        <w:t>成</w:t>
+      </w:r>
+      <w:r>
+        <w:rPr>
+          <w:rFonts w:hint="eastAsia"/>
+          <w:szCs w:val="21"/>
+        </w:rPr>
+        <w:t>app</w:t>
+      </w:r>
+      <w:r>
+        <w:rPr>
+          <w:rFonts w:hint="eastAsia"/>
+          <w:szCs w:val="21"/>
+        </w:rPr>
+        <w:t>组和核心算法组</w:t>
+      </w:r>
+      <w:r>
+        <w:rPr>
+          <w:rFonts w:hint="eastAsia"/>
+          <w:szCs w:val="21"/>
+        </w:rPr>
+        <w:t>。</w:t>
+      </w:r>
+    </w:p>
+    <w:p>
+      <w:pPr>
+        <w:ind w:left="945" w:hangingChars="450" w:hanging="945"/>
+        <w:rPr>
+          <w:szCs w:val="21"/>
+        </w:rPr>
+      </w:pPr>
+    </w:p>
+    <w:p>
+      <w:pPr>
+        <w:ind w:left="945" w:hangingChars="450" w:hanging="945"/>
+        <w:rPr>
+          <w:szCs w:val="21"/>
+        </w:rPr>
+      </w:pPr>
+      <w:r>
+        <w:rPr>
+          <w:rFonts w:hint="eastAsia"/>
+          <w:szCs w:val="21"/>
+        </w:rPr>
+        <w:t>胡国盛负责</w:t>
+      </w:r>
+      <w:r>
+        <w:rPr>
+          <w:rFonts w:hint="eastAsia"/>
+          <w:szCs w:val="21"/>
+        </w:rPr>
+        <w:t>0.5+0.5</w:t>
+      </w:r>
+      <w:r>
+        <w:rPr>
+          <w:rFonts w:hint="eastAsia"/>
+          <w:szCs w:val="21"/>
+        </w:rPr>
+        <w:t>，即整个项目框架的构建，环境的配置，建立两组之间的接口，根据两边进度机动参与帮助。</w:t>
+      </w:r>
+    </w:p>
+    <w:p>
+      <w:pPr>
+        <w:ind w:left="945" w:hangingChars="450" w:hanging="945"/>
+        <w:rPr>
+          <w:szCs w:val="21"/>
+        </w:rPr>
+      </w:pPr>
+      <w:r>
+        <w:rPr>
+          <w:rFonts w:hint="eastAsia"/>
+          <w:szCs w:val="21"/>
+        </w:rPr>
+        <w:t>潘宇杰和孙随彬负责</w:t>
+      </w:r>
+      <w:r>
+        <w:rPr>
+          <w:rFonts w:hint="eastAsia"/>
+          <w:szCs w:val="21"/>
+        </w:rPr>
+        <w:t>app</w:t>
+      </w:r>
+      <w:r>
+        <w:rPr>
+          <w:rFonts w:hint="eastAsia"/>
+          <w:szCs w:val="21"/>
+        </w:rPr>
+        <w:t>组</w:t>
+      </w:r>
+      <w:r>
+        <w:rPr>
+          <w:rFonts w:hint="eastAsia"/>
+          <w:szCs w:val="21"/>
+        </w:rPr>
+        <w:t>2</w:t>
+      </w:r>
+      <w:r>
+        <w:rPr>
+          <w:rFonts w:hint="eastAsia"/>
+          <w:szCs w:val="21"/>
+        </w:rPr>
+        <w:t>，即应用界面的搭建与实现，以及一些应用默认数据的引入</w:t>
+      </w:r>
+      <w:r>
+        <w:rPr>
+          <w:rFonts w:hint="eastAsia"/>
+          <w:szCs w:val="21"/>
+        </w:rPr>
+        <w:t>。</w:t>
+      </w:r>
+    </w:p>
+    <w:p>
+      <w:pPr>
+        <w:ind w:left="945" w:hangingChars="450" w:hanging="945"/>
+        <w:rPr>
+          <w:szCs w:val="21"/>
+        </w:rPr>
+      </w:pPr>
+      <w:r>
+        <w:rPr>
+          <w:rFonts w:hint="eastAsia"/>
+          <w:szCs w:val="21"/>
+        </w:rPr>
+        <w:t>周奔和汤同辉负责核心算法组</w:t>
+      </w:r>
+      <w:r>
+        <w:rPr>
+          <w:rFonts w:hint="eastAsia"/>
+          <w:szCs w:val="21"/>
+        </w:rPr>
+        <w:t>2</w:t>
+      </w:r>
+      <w:r>
+        <w:rPr>
+          <w:rFonts w:hint="eastAsia"/>
+          <w:szCs w:val="21"/>
+        </w:rPr>
+        <w:t>，即研究图像处理</w:t>
+      </w:r>
+      <w:r>
+        <w:rPr>
+          <w:rFonts w:hint="eastAsia"/>
+          <w:szCs w:val="21"/>
+        </w:rPr>
+        <w:t>的跟踪与准确识别。</w:t>
       </w:r>
     </w:p>
     <w:sectPr>
@@ -1348,6 +2135,17 @@
     <w:rPr>
       <w:sz w:val="18"/>
       <w:szCs w:val="18"/>
+    </w:rPr>
+  </w:style>
+  <w:style w:type="character" w:styleId="a5">
+    <w:name w:val="Hyperlink"/>
+    <w:basedOn w:val="a0"/>
+    <w:uiPriority w:val="99"/>
+    <w:unhideWhenUsed/>
+    <w:rsid w:val="009F2C5F"/>
+    <w:rPr>
+      <w:color w:val="0000FF" w:themeColor="hyperlink"/>
+      <w:u w:val="single"/>
     </w:rPr>
   </w:style>
 </w:styles>

</xml_diff>